<commit_message>
made some changes with block diagram
</commit_message>
<xml_diff>
--- a/FinalPaper/Introduction.docx
+++ b/FinalPaper/Introduction.docx
@@ -104,7 +104,25 @@
           <w:sz w:val="28"/>
           <w:szCs w:val="28"/>
         </w:rPr>
-        <w:t xml:space="preserve"> Our EEG signal data are collected from Kaggle and are used to study depression which is a subcategory of mental diseases highlighted in the dataset.</w:t>
+        <w:t xml:space="preserve"> Our EEG signal data are collected from </w:t>
+      </w:r>
+      <w:proofErr w:type="spellStart"/>
+      <w:r>
+        <w:rPr>
+          <w:rFonts w:ascii="Bookman Old Style" w:hAnsi="Bookman Old Style"/>
+          <w:sz w:val="28"/>
+          <w:szCs w:val="28"/>
+        </w:rPr>
+        <w:t>Kaggle</w:t>
+      </w:r>
+      <w:proofErr w:type="spellEnd"/>
+      <w:r>
+        <w:rPr>
+          <w:rFonts w:ascii="Bookman Old Style" w:hAnsi="Bookman Old Style"/>
+          <w:sz w:val="28"/>
+          <w:szCs w:val="28"/>
+        </w:rPr>
+        <w:t xml:space="preserve"> and are used to study depression which is a subcategory of mental diseases highlighted in the dataset.</w:t>
       </w:r>
       <w:r>
         <w:rPr>
@@ -120,15 +138,33 @@
           <w:sz w:val="28"/>
           <w:szCs w:val="28"/>
         </w:rPr>
-        <w:t>models, Random Forest and XGB</w:t>
-      </w:r>
-      <w:r>
-        <w:rPr>
-          <w:rFonts w:ascii="Bookman Old Style" w:hAnsi="Bookman Old Style"/>
-          <w:sz w:val="28"/>
-          <w:szCs w:val="28"/>
-        </w:rPr>
-        <w:t>oost, to analyze the EEG data</w:t>
+        <w:t xml:space="preserve">models, Random Forest and </w:t>
+      </w:r>
+      <w:proofErr w:type="spellStart"/>
+      <w:r>
+        <w:rPr>
+          <w:rFonts w:ascii="Bookman Old Style" w:hAnsi="Bookman Old Style"/>
+          <w:sz w:val="28"/>
+          <w:szCs w:val="28"/>
+        </w:rPr>
+        <w:t>XGB</w:t>
+      </w:r>
+      <w:r>
+        <w:rPr>
+          <w:rFonts w:ascii="Bookman Old Style" w:hAnsi="Bookman Old Style"/>
+          <w:sz w:val="28"/>
+          <w:szCs w:val="28"/>
+        </w:rPr>
+        <w:t>oost</w:t>
+      </w:r>
+      <w:proofErr w:type="spellEnd"/>
+      <w:r>
+        <w:rPr>
+          <w:rFonts w:ascii="Bookman Old Style" w:hAnsi="Bookman Old Style"/>
+          <w:sz w:val="28"/>
+          <w:szCs w:val="28"/>
+        </w:rPr>
+        <w:t>, to analyze the EEG data</w:t>
       </w:r>
       <w:r>
         <w:rPr>
@@ -152,8 +188,18 @@
           <w:sz w:val="28"/>
           <w:szCs w:val="28"/>
         </w:rPr>
-        <w:t xml:space="preserve"> Among them XGBoost</w:t>
-      </w:r>
+        <w:t xml:space="preserve"> Among them </w:t>
+      </w:r>
+      <w:proofErr w:type="spellStart"/>
+      <w:r>
+        <w:rPr>
+          <w:rFonts w:ascii="Bookman Old Style" w:hAnsi="Bookman Old Style"/>
+          <w:sz w:val="28"/>
+          <w:szCs w:val="28"/>
+        </w:rPr>
+        <w:t>XGBoost</w:t>
+      </w:r>
+      <w:proofErr w:type="spellEnd"/>
       <w:r>
         <w:rPr>
           <w:rFonts w:ascii="Bookman Old Style" w:hAnsi="Bookman Old Style"/>
@@ -229,7 +275,25 @@
           <w:sz w:val="28"/>
           <w:szCs w:val="28"/>
         </w:rPr>
-        <w:t>Depression detection, Electroencephalogram (EEG), Machine learning, Random Forest, XGBoost, Depressive disorder.</w:t>
+        <w:t xml:space="preserve">Depression detection, Electroencephalogram (EEG), Machine learning, Random Forest, </w:t>
+      </w:r>
+      <w:proofErr w:type="spellStart"/>
+      <w:r>
+        <w:rPr>
+          <w:rFonts w:ascii="Bookman Old Style" w:hAnsi="Bookman Old Style"/>
+          <w:sz w:val="28"/>
+          <w:szCs w:val="28"/>
+        </w:rPr>
+        <w:t>XGBoost</w:t>
+      </w:r>
+      <w:proofErr w:type="spellEnd"/>
+      <w:r>
+        <w:rPr>
+          <w:rFonts w:ascii="Bookman Old Style" w:hAnsi="Bookman Old Style"/>
+          <w:sz w:val="28"/>
+          <w:szCs w:val="28"/>
+        </w:rPr>
+        <w:t>, Depressive disorder.</w:t>
       </w:r>
     </w:p>
     <w:p>
@@ -435,13 +499,23 @@
           <w:szCs w:val="28"/>
         </w:rPr>
       </w:pPr>
-      <w:r>
-        <w:rPr>
-          <w:rFonts w:ascii="Bookman Old Style" w:hAnsi="Bookman Old Style"/>
-          <w:sz w:val="28"/>
-          <w:szCs w:val="28"/>
-        </w:rPr>
-        <w:t>[ ADD Image for depression ]</w:t>
+      <w:proofErr w:type="gramStart"/>
+      <w:r>
+        <w:rPr>
+          <w:rFonts w:ascii="Bookman Old Style" w:hAnsi="Bookman Old Style"/>
+          <w:sz w:val="28"/>
+          <w:szCs w:val="28"/>
+        </w:rPr>
+        <w:t>[ ADD</w:t>
+      </w:r>
+      <w:proofErr w:type="gramEnd"/>
+      <w:r>
+        <w:rPr>
+          <w:rFonts w:ascii="Bookman Old Style" w:hAnsi="Bookman Old Style"/>
+          <w:sz w:val="28"/>
+          <w:szCs w:val="28"/>
+        </w:rPr>
+        <w:t xml:space="preserve"> Image for depression ]</w:t>
       </w:r>
     </w:p>
     <w:p>
@@ -491,7 +565,25 @@
           <w:sz w:val="28"/>
           <w:szCs w:val="28"/>
         </w:rPr>
-        <w:t>Depression is often diagnosed based on self-reported symptoms, clinical interviews, and observations by mental health professionals so-called psychiatrists.</w:t>
+        <w:t xml:space="preserve">Depression is often diagnosed based on self-reported symptoms, clinical interviews, and observations by mental health </w:t>
+      </w:r>
+      <w:proofErr w:type="gramStart"/>
+      <w:r>
+        <w:rPr>
+          <w:rFonts w:ascii="Bookman Old Style" w:hAnsi="Bookman Old Style"/>
+          <w:sz w:val="28"/>
+          <w:szCs w:val="28"/>
+        </w:rPr>
+        <w:t>professionals</w:t>
+      </w:r>
+      <w:proofErr w:type="gramEnd"/>
+      <w:r>
+        <w:rPr>
+          <w:rFonts w:ascii="Bookman Old Style" w:hAnsi="Bookman Old Style"/>
+          <w:sz w:val="28"/>
+          <w:szCs w:val="28"/>
+        </w:rPr>
+        <w:t xml:space="preserve"> so-called psychiatrists.</w:t>
       </w:r>
       <w:r>
         <w:rPr>
@@ -685,6 +777,7 @@
         </w:rPr>
         <w:t xml:space="preserve"> Several Key EEG frequency bands associated with depression detection are </w:t>
       </w:r>
+      <w:proofErr w:type="gramStart"/>
       <w:r>
         <w:rPr>
           <w:rFonts w:ascii="Bookman Old Style" w:hAnsi="Bookman Old Style"/>
@@ -699,7 +792,16 @@
           <w:sz w:val="28"/>
           <w:szCs w:val="28"/>
         </w:rPr>
-        <w:t xml:space="preserve">elta(0.5-4Hz), </w:t>
+        <w:t>elta(</w:t>
+      </w:r>
+      <w:proofErr w:type="gramEnd"/>
+      <w:r>
+        <w:rPr>
+          <w:rFonts w:ascii="Bookman Old Style" w:hAnsi="Bookman Old Style"/>
+          <w:sz w:val="28"/>
+          <w:szCs w:val="28"/>
+        </w:rPr>
+        <w:t xml:space="preserve">0.5-4Hz), </w:t>
       </w:r>
       <w:r>
         <w:rPr>
@@ -955,7 +1057,25 @@
           <w:sz w:val="28"/>
           <w:szCs w:val="28"/>
         </w:rPr>
-        <w:t xml:space="preserve">Finally comes the Gamma. I our study we didn’t directly use Gamma as feature to train ML models though Gamma is associated with depression detection using EEG. </w:t>
+        <w:t xml:space="preserve">Finally </w:t>
+      </w:r>
+      <w:proofErr w:type="gramStart"/>
+      <w:r>
+        <w:rPr>
+          <w:rFonts w:ascii="Bookman Old Style" w:hAnsi="Bookman Old Style"/>
+          <w:sz w:val="28"/>
+          <w:szCs w:val="28"/>
+        </w:rPr>
+        <w:t>comes</w:t>
+      </w:r>
+      <w:proofErr w:type="gramEnd"/>
+      <w:r>
+        <w:rPr>
+          <w:rFonts w:ascii="Bookman Old Style" w:hAnsi="Bookman Old Style"/>
+          <w:sz w:val="28"/>
+          <w:szCs w:val="28"/>
+        </w:rPr>
+        <w:t xml:space="preserve"> the Gamma. I our study we didn’t directly use Gamma as feature to train ML models though Gamma is associated with depression detection using EEG. </w:t>
       </w:r>
       <w:r>
         <w:rPr>
@@ -1407,6 +1527,7 @@
                       <w:szCs w:val="28"/>
                     </w:rPr>
                   </w:pPr>
+                  <w:proofErr w:type="gramStart"/>
                   <w:r>
                     <w:rPr>
                       <w:sz w:val="28"/>
@@ -1414,6 +1535,7 @@
                     </w:rPr>
                     <w:t>parameters</w:t>
                   </w:r>
+                  <w:proofErr w:type="gramEnd"/>
                 </w:p>
               </w:txbxContent>
             </v:textbox>
@@ -1478,36 +1600,6 @@
         </w:rPr>
         <w:pict>
           <v:rect id="_x0000_s1026" style="position:absolute;left:0;text-align:left;margin-left:0;margin-top:94.8pt;width:466.65pt;height:327.15pt;z-index:251658240"/>
-        </w:pict>
-      </w:r>
-      <w:r>
-        <w:rPr>
-          <w:rFonts w:ascii="Bookman Old Style" w:hAnsi="Bookman Old Style"/>
-          <w:noProof/>
-          <w:sz w:val="28"/>
-          <w:szCs w:val="28"/>
-        </w:rPr>
-        <w:pict>
-          <v:shapetype id="_x0000_t32" coordsize="21600,21600" o:spt="32" o:oned="t" path="m,l21600,21600e" filled="f">
-            <v:path arrowok="t" fillok="f" o:connecttype="none"/>
-            <o:lock v:ext="edit" shapetype="t"/>
-          </v:shapetype>
-          <v:shape id="_x0000_s1049" type="#_x0000_t32" style="position:absolute;left:0;text-align:left;margin-left:324.45pt;margin-top:315.35pt;width:51.05pt;height:39.2pt;z-index:251675648" o:connectortype="straight">
-            <v:stroke endarrow="block"/>
-          </v:shape>
-        </w:pict>
-      </w:r>
-      <w:r>
-        <w:rPr>
-          <w:rFonts w:ascii="Bookman Old Style" w:hAnsi="Bookman Old Style"/>
-          <w:noProof/>
-          <w:sz w:val="28"/>
-          <w:szCs w:val="28"/>
-        </w:rPr>
-        <w:pict>
-          <v:shape id="_x0000_s1048" type="#_x0000_t32" style="position:absolute;left:0;text-align:left;margin-left:264.3pt;margin-top:315.35pt;width:51.95pt;height:39.2pt;flip:x;z-index:251674624" o:connectortype="straight">
-            <v:stroke endarrow="block"/>
-          </v:shape>
         </w:pict>
       </w:r>
       <w:r>
@@ -1542,27 +1634,10 @@
           <w:szCs w:val="28"/>
         </w:rPr>
         <w:pict>
-          <v:shape id="_x0000_s1035" type="#_x0000_t202" style="position:absolute;left:0;text-align:left;margin-left:211.45pt;margin-top:354.55pt;width:86.6pt;height:23.7pt;z-index:251666432" fillcolor="white [3212]" strokecolor="white [3212]">
-            <v:textbox style="mso-next-textbox:#_x0000_s1035">
-              <w:txbxContent>
-                <w:p>
-                  <w:r>
-                    <w:t>Healthy Control</w:t>
-                  </w:r>
-                </w:p>
-              </w:txbxContent>
-            </v:textbox>
-          </v:shape>
-        </w:pict>
-      </w:r>
-      <w:r>
-        <w:rPr>
-          <w:rFonts w:ascii="Bookman Old Style" w:hAnsi="Bookman Old Style"/>
-          <w:noProof/>
-          <w:sz w:val="28"/>
-          <w:szCs w:val="28"/>
-        </w:rPr>
-        <w:pict>
+          <v:shapetype id="_x0000_t32" coordsize="21600,21600" o:spt="32" o:oned="t" path="m,l21600,21600e" filled="f">
+            <v:path arrowok="t" fillok="f" o:connecttype="none"/>
+            <o:lock v:ext="edit" shapetype="t"/>
+          </v:shapetype>
           <v:shape id="_x0000_s1042" type="#_x0000_t32" style="position:absolute;left:0;text-align:left;margin-left:329pt;margin-top:246.1pt;width:0;height:18.2pt;z-index:251672576" o:connectortype="straight">
             <v:stroke endarrow="block"/>
           </v:shape>
@@ -1578,27 +1653,6 @@
         <w:pict>
           <v:shape id="_x0000_s1041" type="#_x0000_t32" style="position:absolute;left:0;text-align:left;margin-left:329pt;margin-top:175pt;width:0;height:20.05pt;z-index:251671552" o:connectortype="straight">
             <v:stroke endarrow="block"/>
-          </v:shape>
-        </w:pict>
-      </w:r>
-      <w:r>
-        <w:rPr>
-          <w:rFonts w:ascii="Bookman Old Style" w:hAnsi="Bookman Old Style"/>
-          <w:noProof/>
-          <w:sz w:val="28"/>
-          <w:szCs w:val="28"/>
-        </w:rPr>
-        <w:pict>
-          <v:shape id="_x0000_s1037" type="#_x0000_t202" style="position:absolute;left:0;text-align:left;margin-left:343.6pt;margin-top:354.55pt;width:63.95pt;height:23.7pt;z-index:251667456" fillcolor="white [3212]" strokecolor="white [3212]">
-            <v:textbox style="mso-next-textbox:#_x0000_s1037">
-              <w:txbxContent>
-                <w:p>
-                  <w:r>
-                    <w:t>Depressed</w:t>
-                  </w:r>
-                </w:p>
-              </w:txbxContent>
-            </v:textbox>
           </v:shape>
         </w:pict>
       </w:r>
@@ -1833,15 +1887,78 @@
           <w:szCs w:val="28"/>
         </w:rPr>
       </w:pPr>
-    </w:p>
-    <w:p>
-      <w:pPr>
-        <w:rPr>
-          <w:rFonts w:ascii="Bookman Old Style" w:hAnsi="Bookman Old Style"/>
-          <w:sz w:val="28"/>
-          <w:szCs w:val="28"/>
-        </w:rPr>
-      </w:pPr>
+      <w:r>
+        <w:rPr>
+          <w:rFonts w:ascii="Bookman Old Style" w:hAnsi="Bookman Old Style"/>
+          <w:noProof/>
+          <w:sz w:val="28"/>
+          <w:szCs w:val="28"/>
+        </w:rPr>
+        <w:pict>
+          <v:shape id="_x0000_s1059" type="#_x0000_t32" style="position:absolute;margin-left:329pt;margin-top:18pt;width:0;height:18.2pt;z-index:251684864" o:connectortype="straight">
+            <v:stroke endarrow="block"/>
+          </v:shape>
+        </w:pict>
+      </w:r>
+    </w:p>
+    <w:p>
+      <w:pPr>
+        <w:rPr>
+          <w:rFonts w:ascii="Bookman Old Style" w:hAnsi="Bookman Old Style"/>
+          <w:sz w:val="28"/>
+          <w:szCs w:val="28"/>
+        </w:rPr>
+      </w:pPr>
+      <w:r>
+        <w:rPr>
+          <w:rFonts w:ascii="Bookman Old Style" w:hAnsi="Bookman Old Style"/>
+          <w:noProof/>
+          <w:sz w:val="28"/>
+          <w:szCs w:val="28"/>
+        </w:rPr>
+        <w:pict>
+          <v:shape id="_x0000_s1058" type="#_x0000_t202" style="position:absolute;margin-left:254.4pt;margin-top:7.3pt;width:153.15pt;height:43.75pt;z-index:251683840">
+            <v:textbox style="mso-next-textbox:#_x0000_s1058">
+              <w:txbxContent>
+                <w:p>
+                  <w:pPr>
+                    <w:pStyle w:val="NoSpacing"/>
+                    <w:jc w:val="center"/>
+                    <w:rPr>
+                      <w:sz w:val="28"/>
+                      <w:szCs w:val="28"/>
+                    </w:rPr>
+                  </w:pPr>
+                  <w:r>
+                    <w:rPr>
+                      <w:sz w:val="28"/>
+                      <w:szCs w:val="28"/>
+                    </w:rPr>
+                    <w:t>Final</w:t>
+                  </w:r>
+                </w:p>
+                <w:p>
+                  <w:pPr>
+                    <w:pStyle w:val="NoSpacing"/>
+                    <w:jc w:val="center"/>
+                    <w:rPr>
+                      <w:sz w:val="28"/>
+                      <w:szCs w:val="28"/>
+                    </w:rPr>
+                  </w:pPr>
+                  <w:r>
+                    <w:rPr>
+                      <w:sz w:val="28"/>
+                      <w:szCs w:val="28"/>
+                    </w:rPr>
+                    <w:t>Result</w:t>
+                  </w:r>
+                </w:p>
+              </w:txbxContent>
+            </v:textbox>
+          </v:shape>
+        </w:pict>
+      </w:r>
     </w:p>
     <w:p>
       <w:pPr>
@@ -1896,7 +2013,25 @@
           <w:sz w:val="28"/>
           <w:szCs w:val="28"/>
         </w:rPr>
-        <w:t xml:space="preserve"> A Generalized</w:t>
+        <w:t xml:space="preserve"> </w:t>
+      </w:r>
+      <w:proofErr w:type="gramStart"/>
+      <w:r>
+        <w:rPr>
+          <w:rFonts w:ascii="Bookman Old Style" w:hAnsi="Bookman Old Style"/>
+          <w:sz w:val="28"/>
+          <w:szCs w:val="28"/>
+        </w:rPr>
+        <w:t>A</w:t>
+      </w:r>
+      <w:proofErr w:type="gramEnd"/>
+      <w:r>
+        <w:rPr>
+          <w:rFonts w:ascii="Bookman Old Style" w:hAnsi="Bookman Old Style"/>
+          <w:sz w:val="28"/>
+          <w:szCs w:val="28"/>
+        </w:rPr>
+        <w:t xml:space="preserve"> Generalized</w:t>
       </w:r>
       <w:r>
         <w:rPr>
@@ -1953,7 +2088,43 @@
           <w:sz w:val="28"/>
           <w:szCs w:val="28"/>
         </w:rPr>
-        <w:t>secondary dataset from Kaggle for which 128 electrode-elastic cap is used for signal recording and 19 channels are considered for achieving EEG data. For our study 95 healthy participants are considered against 266 depressed patients.</w:t>
+        <w:t xml:space="preserve">secondary dataset from </w:t>
+      </w:r>
+      <w:proofErr w:type="spellStart"/>
+      <w:r>
+        <w:rPr>
+          <w:rFonts w:ascii="Bookman Old Style" w:hAnsi="Bookman Old Style"/>
+          <w:sz w:val="28"/>
+          <w:szCs w:val="28"/>
+        </w:rPr>
+        <w:t>Kaggle</w:t>
+      </w:r>
+      <w:proofErr w:type="spellEnd"/>
+      <w:r>
+        <w:rPr>
+          <w:rFonts w:ascii="Bookman Old Style" w:hAnsi="Bookman Old Style"/>
+          <w:sz w:val="28"/>
+          <w:szCs w:val="28"/>
+        </w:rPr>
+        <w:t xml:space="preserve"> for which 128 electrode-elastic </w:t>
+      </w:r>
+      <w:proofErr w:type="gramStart"/>
+      <w:r>
+        <w:rPr>
+          <w:rFonts w:ascii="Bookman Old Style" w:hAnsi="Bookman Old Style"/>
+          <w:sz w:val="28"/>
+          <w:szCs w:val="28"/>
+        </w:rPr>
+        <w:t>cap</w:t>
+      </w:r>
+      <w:proofErr w:type="gramEnd"/>
+      <w:r>
+        <w:rPr>
+          <w:rFonts w:ascii="Bookman Old Style" w:hAnsi="Bookman Old Style"/>
+          <w:sz w:val="28"/>
+          <w:szCs w:val="28"/>
+        </w:rPr>
+        <w:t xml:space="preserve"> is used for signal recording and 19 channels are considered for achieving EEG data. For our study 95 healthy participants are considered against 266 depressed patients.</w:t>
       </w:r>
     </w:p>
     <w:p>
@@ -1968,6 +2139,41 @@
           <w:szCs w:val="28"/>
         </w:rPr>
       </w:pPr>
+    </w:p>
+    <w:p>
+      <w:pPr>
+        <w:tabs>
+          <w:tab w:val="left" w:pos="3226"/>
+        </w:tabs>
+        <w:jc w:val="both"/>
+        <w:rPr>
+          <w:rFonts w:ascii="Bookman Old Style" w:hAnsi="Bookman Old Style"/>
+          <w:b/>
+          <w:sz w:val="28"/>
+          <w:szCs w:val="28"/>
+          <w:u w:val="single"/>
+        </w:rPr>
+      </w:pPr>
+      <w:r>
+        <w:rPr>
+          <w:rFonts w:ascii="Bookman Old Style" w:hAnsi="Bookman Old Style"/>
+          <w:b/>
+          <w:sz w:val="28"/>
+          <w:szCs w:val="28"/>
+          <w:u w:val="single"/>
+        </w:rPr>
+        <w:t>Objectives of the thesis</w:t>
+      </w:r>
+      <w:r>
+        <w:rPr>
+          <w:rFonts w:ascii="Bookman Old Style" w:hAnsi="Bookman Old Style"/>
+          <w:b/>
+          <w:sz w:val="28"/>
+          <w:szCs w:val="28"/>
+          <w:u w:val="single"/>
+        </w:rPr>
+        <w:t>:</w:t>
+      </w:r>
     </w:p>
     <w:p>
       <w:pPr>

</xml_diff>

<commit_message>
added objectives in introduction
</commit_message>
<xml_diff>
--- a/FinalPaper/Introduction.docx
+++ b/FinalPaper/Introduction.docx
@@ -1138,7 +1138,7 @@
                     <pic:cNvPicPr/>
                   </pic:nvPicPr>
                   <pic:blipFill>
-                    <a:blip r:embed="rId4" cstate="print"/>
+                    <a:blip r:embed="rId5" cstate="print"/>
                     <a:stretch>
                       <a:fillRect/>
                     </a:stretch>
@@ -2187,6 +2187,58 @@
           <w:szCs w:val="28"/>
         </w:rPr>
       </w:pPr>
+      <w:r>
+        <w:rPr>
+          <w:rFonts w:ascii="Bookman Old Style" w:hAnsi="Bookman Old Style"/>
+          <w:sz w:val="28"/>
+          <w:szCs w:val="28"/>
+        </w:rPr>
+        <w:t>Our base goals of this thesis are as follows:</w:t>
+      </w:r>
+    </w:p>
+    <w:p>
+      <w:pPr>
+        <w:pStyle w:val="ListParagraph"/>
+        <w:numPr>
+          <w:ilvl w:val="0"/>
+          <w:numId w:val="2"/>
+        </w:numPr>
+        <w:rPr>
+          <w:rFonts w:ascii="Bookman Old Style" w:hAnsi="Bookman Old Style"/>
+          <w:sz w:val="28"/>
+          <w:szCs w:val="28"/>
+        </w:rPr>
+      </w:pPr>
+      <w:r>
+        <w:rPr>
+          <w:rFonts w:ascii="Bookman Old Style" w:hAnsi="Bookman Old Style"/>
+          <w:sz w:val="28"/>
+          <w:szCs w:val="28"/>
+        </w:rPr>
+        <w:t>Investigating the effectiveness of using EEG signals for depression analysis</w:t>
+      </w:r>
+    </w:p>
+    <w:p>
+      <w:pPr>
+        <w:pStyle w:val="ListParagraph"/>
+        <w:numPr>
+          <w:ilvl w:val="0"/>
+          <w:numId w:val="2"/>
+        </w:numPr>
+        <w:rPr>
+          <w:rFonts w:ascii="Bookman Old Style" w:hAnsi="Bookman Old Style"/>
+          <w:sz w:val="28"/>
+          <w:szCs w:val="28"/>
+        </w:rPr>
+      </w:pPr>
+      <w:r>
+        <w:rPr>
+          <w:rFonts w:ascii="Bookman Old Style" w:hAnsi="Bookman Old Style"/>
+          <w:sz w:val="28"/>
+          <w:szCs w:val="28"/>
+        </w:rPr>
+        <w:t>Optimizing machine learning models/techniques for improved accuracy</w:t>
+      </w:r>
     </w:p>
     <w:sectPr>
       <w:pgSz w:w="12240" w:h="15840"/>
@@ -2196,6 +2248,243 @@
     </w:sectPr>
   </w:body>
 </w:document>
+</file>
+
+<file path=word/numbering.xml><?xml version="1.0" encoding="utf-8"?>
+<w:numbering xmlns:ve="http://schemas.openxmlformats.org/markup-compatibility/2006" xmlns:o="urn:schemas-microsoft-com:office:office" xmlns:r="http://schemas.openxmlformats.org/officeDocument/2006/relationships" xmlns:m="http://schemas.openxmlformats.org/officeDocument/2006/math" xmlns:v="urn:schemas-microsoft-com:vml" xmlns:wp="http://schemas.openxmlformats.org/drawingml/2006/wordprocessingDrawing" xmlns:w10="urn:schemas-microsoft-com:office:word" xmlns:w="http://schemas.openxmlformats.org/wordprocessingml/2006/main" xmlns:wne="http://schemas.microsoft.com/office/word/2006/wordml">
+  <w:abstractNum w:abstractNumId="0">
+    <w:nsid w:val="373640A0"/>
+    <w:multiLevelType w:val="hybridMultilevel"/>
+    <w:tmpl w:val="E842D274"/>
+    <w:lvl w:ilvl="0" w:tplc="04090001">
+      <w:start w:val="1"/>
+      <w:numFmt w:val="bullet"/>
+      <w:lvlText w:val=""/>
+      <w:lvlJc w:val="left"/>
+      <w:pPr>
+        <w:ind w:left="720" w:hanging="360"/>
+      </w:pPr>
+      <w:rPr>
+        <w:rFonts w:ascii="Symbol" w:hAnsi="Symbol" w:hint="default"/>
+      </w:rPr>
+    </w:lvl>
+    <w:lvl w:ilvl="1" w:tplc="04090003" w:tentative="1">
+      <w:start w:val="1"/>
+      <w:numFmt w:val="bullet"/>
+      <w:lvlText w:val="o"/>
+      <w:lvlJc w:val="left"/>
+      <w:pPr>
+        <w:ind w:left="1440" w:hanging="360"/>
+      </w:pPr>
+      <w:rPr>
+        <w:rFonts w:ascii="Courier New" w:hAnsi="Courier New" w:cs="Courier New" w:hint="default"/>
+      </w:rPr>
+    </w:lvl>
+    <w:lvl w:ilvl="2" w:tplc="04090005" w:tentative="1">
+      <w:start w:val="1"/>
+      <w:numFmt w:val="bullet"/>
+      <w:lvlText w:val=""/>
+      <w:lvlJc w:val="left"/>
+      <w:pPr>
+        <w:ind w:left="2160" w:hanging="360"/>
+      </w:pPr>
+      <w:rPr>
+        <w:rFonts w:ascii="Wingdings" w:hAnsi="Wingdings" w:hint="default"/>
+      </w:rPr>
+    </w:lvl>
+    <w:lvl w:ilvl="3" w:tplc="04090001" w:tentative="1">
+      <w:start w:val="1"/>
+      <w:numFmt w:val="bullet"/>
+      <w:lvlText w:val=""/>
+      <w:lvlJc w:val="left"/>
+      <w:pPr>
+        <w:ind w:left="2880" w:hanging="360"/>
+      </w:pPr>
+      <w:rPr>
+        <w:rFonts w:ascii="Symbol" w:hAnsi="Symbol" w:hint="default"/>
+      </w:rPr>
+    </w:lvl>
+    <w:lvl w:ilvl="4" w:tplc="04090003" w:tentative="1">
+      <w:start w:val="1"/>
+      <w:numFmt w:val="bullet"/>
+      <w:lvlText w:val="o"/>
+      <w:lvlJc w:val="left"/>
+      <w:pPr>
+        <w:ind w:left="3600" w:hanging="360"/>
+      </w:pPr>
+      <w:rPr>
+        <w:rFonts w:ascii="Courier New" w:hAnsi="Courier New" w:cs="Courier New" w:hint="default"/>
+      </w:rPr>
+    </w:lvl>
+    <w:lvl w:ilvl="5" w:tplc="04090005" w:tentative="1">
+      <w:start w:val="1"/>
+      <w:numFmt w:val="bullet"/>
+      <w:lvlText w:val=""/>
+      <w:lvlJc w:val="left"/>
+      <w:pPr>
+        <w:ind w:left="4320" w:hanging="360"/>
+      </w:pPr>
+      <w:rPr>
+        <w:rFonts w:ascii="Wingdings" w:hAnsi="Wingdings" w:hint="default"/>
+      </w:rPr>
+    </w:lvl>
+    <w:lvl w:ilvl="6" w:tplc="04090001" w:tentative="1">
+      <w:start w:val="1"/>
+      <w:numFmt w:val="bullet"/>
+      <w:lvlText w:val=""/>
+      <w:lvlJc w:val="left"/>
+      <w:pPr>
+        <w:ind w:left="5040" w:hanging="360"/>
+      </w:pPr>
+      <w:rPr>
+        <w:rFonts w:ascii="Symbol" w:hAnsi="Symbol" w:hint="default"/>
+      </w:rPr>
+    </w:lvl>
+    <w:lvl w:ilvl="7" w:tplc="04090003" w:tentative="1">
+      <w:start w:val="1"/>
+      <w:numFmt w:val="bullet"/>
+      <w:lvlText w:val="o"/>
+      <w:lvlJc w:val="left"/>
+      <w:pPr>
+        <w:ind w:left="5760" w:hanging="360"/>
+      </w:pPr>
+      <w:rPr>
+        <w:rFonts w:ascii="Courier New" w:hAnsi="Courier New" w:cs="Courier New" w:hint="default"/>
+      </w:rPr>
+    </w:lvl>
+    <w:lvl w:ilvl="8" w:tplc="04090005" w:tentative="1">
+      <w:start w:val="1"/>
+      <w:numFmt w:val="bullet"/>
+      <w:lvlText w:val=""/>
+      <w:lvlJc w:val="left"/>
+      <w:pPr>
+        <w:ind w:left="6480" w:hanging="360"/>
+      </w:pPr>
+      <w:rPr>
+        <w:rFonts w:ascii="Wingdings" w:hAnsi="Wingdings" w:hint="default"/>
+      </w:rPr>
+    </w:lvl>
+  </w:abstractNum>
+  <w:abstractNum w:abstractNumId="1">
+    <w:nsid w:val="64D45A64"/>
+    <w:multiLevelType w:val="hybridMultilevel"/>
+    <w:tmpl w:val="0D74637A"/>
+    <w:lvl w:ilvl="0" w:tplc="04090001">
+      <w:start w:val="1"/>
+      <w:numFmt w:val="bullet"/>
+      <w:lvlText w:val=""/>
+      <w:lvlJc w:val="left"/>
+      <w:pPr>
+        <w:ind w:left="720" w:hanging="360"/>
+      </w:pPr>
+      <w:rPr>
+        <w:rFonts w:ascii="Symbol" w:hAnsi="Symbol" w:hint="default"/>
+      </w:rPr>
+    </w:lvl>
+    <w:lvl w:ilvl="1" w:tplc="04090003" w:tentative="1">
+      <w:start w:val="1"/>
+      <w:numFmt w:val="bullet"/>
+      <w:lvlText w:val="o"/>
+      <w:lvlJc w:val="left"/>
+      <w:pPr>
+        <w:ind w:left="1440" w:hanging="360"/>
+      </w:pPr>
+      <w:rPr>
+        <w:rFonts w:ascii="Courier New" w:hAnsi="Courier New" w:cs="Courier New" w:hint="default"/>
+      </w:rPr>
+    </w:lvl>
+    <w:lvl w:ilvl="2" w:tplc="04090005" w:tentative="1">
+      <w:start w:val="1"/>
+      <w:numFmt w:val="bullet"/>
+      <w:lvlText w:val=""/>
+      <w:lvlJc w:val="left"/>
+      <w:pPr>
+        <w:ind w:left="2160" w:hanging="360"/>
+      </w:pPr>
+      <w:rPr>
+        <w:rFonts w:ascii="Wingdings" w:hAnsi="Wingdings" w:hint="default"/>
+      </w:rPr>
+    </w:lvl>
+    <w:lvl w:ilvl="3" w:tplc="04090001" w:tentative="1">
+      <w:start w:val="1"/>
+      <w:numFmt w:val="bullet"/>
+      <w:lvlText w:val=""/>
+      <w:lvlJc w:val="left"/>
+      <w:pPr>
+        <w:ind w:left="2880" w:hanging="360"/>
+      </w:pPr>
+      <w:rPr>
+        <w:rFonts w:ascii="Symbol" w:hAnsi="Symbol" w:hint="default"/>
+      </w:rPr>
+    </w:lvl>
+    <w:lvl w:ilvl="4" w:tplc="04090003" w:tentative="1">
+      <w:start w:val="1"/>
+      <w:numFmt w:val="bullet"/>
+      <w:lvlText w:val="o"/>
+      <w:lvlJc w:val="left"/>
+      <w:pPr>
+        <w:ind w:left="3600" w:hanging="360"/>
+      </w:pPr>
+      <w:rPr>
+        <w:rFonts w:ascii="Courier New" w:hAnsi="Courier New" w:cs="Courier New" w:hint="default"/>
+      </w:rPr>
+    </w:lvl>
+    <w:lvl w:ilvl="5" w:tplc="04090005" w:tentative="1">
+      <w:start w:val="1"/>
+      <w:numFmt w:val="bullet"/>
+      <w:lvlText w:val=""/>
+      <w:lvlJc w:val="left"/>
+      <w:pPr>
+        <w:ind w:left="4320" w:hanging="360"/>
+      </w:pPr>
+      <w:rPr>
+        <w:rFonts w:ascii="Wingdings" w:hAnsi="Wingdings" w:hint="default"/>
+      </w:rPr>
+    </w:lvl>
+    <w:lvl w:ilvl="6" w:tplc="04090001" w:tentative="1">
+      <w:start w:val="1"/>
+      <w:numFmt w:val="bullet"/>
+      <w:lvlText w:val=""/>
+      <w:lvlJc w:val="left"/>
+      <w:pPr>
+        <w:ind w:left="5040" w:hanging="360"/>
+      </w:pPr>
+      <w:rPr>
+        <w:rFonts w:ascii="Symbol" w:hAnsi="Symbol" w:hint="default"/>
+      </w:rPr>
+    </w:lvl>
+    <w:lvl w:ilvl="7" w:tplc="04090003" w:tentative="1">
+      <w:start w:val="1"/>
+      <w:numFmt w:val="bullet"/>
+      <w:lvlText w:val="o"/>
+      <w:lvlJc w:val="left"/>
+      <w:pPr>
+        <w:ind w:left="5760" w:hanging="360"/>
+      </w:pPr>
+      <w:rPr>
+        <w:rFonts w:ascii="Courier New" w:hAnsi="Courier New" w:cs="Courier New" w:hint="default"/>
+      </w:rPr>
+    </w:lvl>
+    <w:lvl w:ilvl="8" w:tplc="04090005" w:tentative="1">
+      <w:start w:val="1"/>
+      <w:numFmt w:val="bullet"/>
+      <w:lvlText w:val=""/>
+      <w:lvlJc w:val="left"/>
+      <w:pPr>
+        <w:ind w:left="6480" w:hanging="360"/>
+      </w:pPr>
+      <w:rPr>
+        <w:rFonts w:ascii="Wingdings" w:hAnsi="Wingdings" w:hint="default"/>
+      </w:rPr>
+    </w:lvl>
+  </w:abstractNum>
+  <w:num w:numId="1">
+    <w:abstractNumId w:val="1"/>
+  </w:num>
+  <w:num w:numId="2">
+    <w:abstractNumId w:val="0"/>
+  </w:num>
+</w:numbering>
 </file>
 
 <file path=word/styles.xml><?xml version="1.0" encoding="utf-8"?>
@@ -2425,6 +2714,17 @@
       <w:sz w:val="16"/>
       <w:szCs w:val="16"/>
     </w:rPr>
+  </w:style>
+  <w:style w:type="paragraph" w:styleId="ListParagraph">
+    <w:name w:val="List Paragraph"/>
+    <w:basedOn w:val="Normal"/>
+    <w:uiPriority w:val="34"/>
+    <w:qFormat/>
+    <w:rsid w:val="00D73723"/>
+    <w:pPr>
+      <w:ind w:left="720"/>
+      <w:contextualSpacing/>
+    </w:pPr>
   </w:style>
 </w:styles>
 </file>

</xml_diff>

<commit_message>
motivaion added in introduction
</commit_message>
<xml_diff>
--- a/FinalPaper/Introduction.docx
+++ b/FinalPaper/Introduction.docx
@@ -37,16 +37,16 @@
         <w:rPr>
           <w:rFonts w:ascii="Times New Roman" w:hAnsi="Times New Roman" w:cs="Times New Roman"/>
           <w:b/>
-          <w:sz w:val="36"/>
-          <w:szCs w:val="36"/>
+          <w:sz w:val="28"/>
+          <w:szCs w:val="28"/>
         </w:rPr>
       </w:pPr>
       <w:r>
         <w:rPr>
           <w:rFonts w:ascii="Times New Roman" w:hAnsi="Times New Roman" w:cs="Times New Roman"/>
           <w:b/>
-          <w:sz w:val="36"/>
-          <w:szCs w:val="36"/>
+          <w:sz w:val="28"/>
+          <w:szCs w:val="28"/>
         </w:rPr>
         <w:t>Depression:</w:t>
       </w:r>
@@ -167,7 +167,6 @@
           <w:b/>
           <w:sz w:val="28"/>
           <w:szCs w:val="28"/>
-          <w:u w:val="single"/>
         </w:rPr>
       </w:pPr>
       <w:r>
@@ -176,7 +175,6 @@
           <w:b/>
           <w:sz w:val="28"/>
           <w:szCs w:val="28"/>
-          <w:u w:val="single"/>
         </w:rPr>
         <w:t>Introduction to EEG:</w:t>
       </w:r>
@@ -294,7 +292,7 @@
           <w:sz w:val="28"/>
           <w:szCs w:val="28"/>
         </w:rPr>
-        <w:t xml:space="preserve"> High coherence indicates a strong linear relationship or synchronization </w:t>
+        <w:t xml:space="preserve"> High coherence indicates a strong linear relationship or synchronization between the electrical activities of two brain regions at a specific frequency. Low </w:t>
       </w:r>
       <w:r>
         <w:rPr>
@@ -303,7 +301,7 @@
           <w:szCs w:val="28"/>
         </w:rPr>
         <w:lastRenderedPageBreak/>
-        <w:t>between the electrical activities of two brain regions at a specific frequency. Low coherence, on the other hand, implies a weak or absent linear relationship between two EEG signals at a specific frequency which refers to independent activity.</w:t>
+        <w:t>coherence, on the other hand, implies a weak or absent linear relationship between two EEG signals at a specific frequency which refers to independent activity.</w:t>
       </w:r>
       <w:r>
         <w:rPr>
@@ -552,27 +550,7 @@
     </w:p>
     <w:p>
       <w:pPr>
-        <w:jc w:val="both"/>
-        <w:rPr>
-          <w:rFonts w:ascii="Times New Roman" w:hAnsi="Times New Roman" w:cs="Times New Roman"/>
-          <w:sz w:val="28"/>
-          <w:szCs w:val="28"/>
-        </w:rPr>
-      </w:pPr>
-    </w:p>
-    <w:p>
-      <w:pPr>
-        <w:jc w:val="both"/>
-        <w:rPr>
-          <w:rFonts w:ascii="Times New Roman" w:hAnsi="Times New Roman" w:cs="Times New Roman"/>
-          <w:sz w:val="28"/>
-          <w:szCs w:val="28"/>
-        </w:rPr>
-      </w:pPr>
-    </w:p>
-    <w:p>
-      <w:pPr>
-        <w:jc w:val="both"/>
+        <w:jc w:val="center"/>
         <w:rPr>
           <w:rFonts w:ascii="Times New Roman" w:hAnsi="Times New Roman" w:cs="Times New Roman"/>
           <w:sz w:val="28"/>
@@ -588,8 +566,8 @@
         </w:rPr>
         <w:drawing>
           <wp:inline distT="0" distB="0" distL="0" distR="0">
-            <wp:extent cx="5943600" cy="4139565"/>
-            <wp:effectExtent l="19050" t="0" r="0" b="0"/>
+            <wp:extent cx="4471927" cy="3114582"/>
+            <wp:effectExtent l="19050" t="0" r="4823" b="0"/>
             <wp:docPr id="3" name="Picture 2" descr="EEG.jpg"/>
             <wp:cNvGraphicFramePr>
               <a:graphicFrameLocks xmlns:a="http://schemas.openxmlformats.org/drawingml/2006/main" noChangeAspect="1"/>
@@ -610,7 +588,7 @@
                   <pic:spPr>
                     <a:xfrm>
                       <a:off x="0" y="0"/>
-                      <a:ext cx="5943600" cy="4139565"/>
+                      <a:ext cx="4473197" cy="3115467"/>
                     </a:xfrm>
                     <a:prstGeom prst="rect">
                       <a:avLst/>
@@ -659,117 +637,17 @@
         <w:jc w:val="both"/>
         <w:rPr>
           <w:rFonts w:ascii="Times New Roman" w:hAnsi="Times New Roman" w:cs="Times New Roman"/>
-          <w:sz w:val="28"/>
-          <w:szCs w:val="28"/>
-        </w:rPr>
-      </w:pPr>
-    </w:p>
-    <w:p>
-      <w:pPr>
-        <w:jc w:val="both"/>
-        <w:rPr>
-          <w:rFonts w:ascii="Times New Roman" w:hAnsi="Times New Roman" w:cs="Times New Roman"/>
-          <w:sz w:val="28"/>
-          <w:szCs w:val="28"/>
-        </w:rPr>
-      </w:pPr>
-    </w:p>
-    <w:p>
-      <w:pPr>
-        <w:jc w:val="both"/>
-        <w:rPr>
-          <w:rFonts w:ascii="Times New Roman" w:hAnsi="Times New Roman" w:cs="Times New Roman"/>
-          <w:sz w:val="28"/>
-          <w:szCs w:val="28"/>
-        </w:rPr>
-      </w:pPr>
-    </w:p>
-    <w:p>
-      <w:pPr>
-        <w:jc w:val="both"/>
-        <w:rPr>
-          <w:rFonts w:ascii="Times New Roman" w:hAnsi="Times New Roman" w:cs="Times New Roman"/>
-          <w:sz w:val="28"/>
-          <w:szCs w:val="28"/>
-        </w:rPr>
-      </w:pPr>
-    </w:p>
-    <w:p>
-      <w:pPr>
-        <w:jc w:val="both"/>
-        <w:rPr>
-          <w:rFonts w:ascii="Times New Roman" w:hAnsi="Times New Roman" w:cs="Times New Roman"/>
-          <w:sz w:val="28"/>
-          <w:szCs w:val="28"/>
-        </w:rPr>
-      </w:pPr>
-    </w:p>
-    <w:p>
-      <w:pPr>
-        <w:jc w:val="both"/>
-        <w:rPr>
-          <w:rFonts w:ascii="Times New Roman" w:hAnsi="Times New Roman" w:cs="Times New Roman"/>
-          <w:sz w:val="28"/>
-          <w:szCs w:val="28"/>
-        </w:rPr>
-      </w:pPr>
-    </w:p>
-    <w:p>
-      <w:pPr>
-        <w:jc w:val="both"/>
-        <w:rPr>
-          <w:rFonts w:ascii="Times New Roman" w:hAnsi="Times New Roman" w:cs="Times New Roman"/>
-          <w:sz w:val="28"/>
-          <w:szCs w:val="28"/>
-        </w:rPr>
-      </w:pPr>
-    </w:p>
-    <w:p>
-      <w:pPr>
-        <w:jc w:val="both"/>
-        <w:rPr>
-          <w:rFonts w:ascii="Times New Roman" w:hAnsi="Times New Roman" w:cs="Times New Roman"/>
-          <w:sz w:val="28"/>
-          <w:szCs w:val="28"/>
-        </w:rPr>
-      </w:pPr>
-    </w:p>
-    <w:p>
-      <w:pPr>
-        <w:jc w:val="both"/>
-        <w:rPr>
-          <w:rFonts w:ascii="Times New Roman" w:hAnsi="Times New Roman" w:cs="Times New Roman"/>
-          <w:sz w:val="28"/>
-          <w:szCs w:val="28"/>
-        </w:rPr>
-      </w:pPr>
-    </w:p>
-    <w:p>
-      <w:pPr>
-        <w:jc w:val="both"/>
-        <w:rPr>
-          <w:rFonts w:ascii="Times New Roman" w:hAnsi="Times New Roman" w:cs="Times New Roman"/>
-          <w:sz w:val="28"/>
-          <w:szCs w:val="28"/>
-        </w:rPr>
-      </w:pPr>
-    </w:p>
-    <w:p>
-      <w:pPr>
-        <w:jc w:val="both"/>
-        <w:rPr>
-          <w:rFonts w:ascii="Times New Roman" w:hAnsi="Times New Roman" w:cs="Times New Roman"/>
           <w:b/>
-          <w:sz w:val="36"/>
-          <w:szCs w:val="36"/>
+          <w:sz w:val="28"/>
+          <w:szCs w:val="28"/>
         </w:rPr>
       </w:pPr>
       <w:r>
         <w:rPr>
           <w:rFonts w:ascii="Times New Roman" w:hAnsi="Times New Roman" w:cs="Times New Roman"/>
           <w:b/>
-          <w:sz w:val="36"/>
-          <w:szCs w:val="36"/>
+          <w:sz w:val="28"/>
+          <w:szCs w:val="28"/>
         </w:rPr>
         <w:t>Depression detection overview with diagram:</w:t>
       </w:r>
@@ -1615,15 +1493,6 @@
           <w:szCs w:val="36"/>
         </w:rPr>
       </w:pPr>
-      <w:r>
-        <w:rPr>
-          <w:rFonts w:ascii="Times New Roman" w:hAnsi="Times New Roman" w:cs="Times New Roman"/>
-          <w:b/>
-          <w:sz w:val="36"/>
-          <w:szCs w:val="36"/>
-        </w:rPr>
-        <w:t>Proposed research method</w:t>
-      </w:r>
     </w:p>
     <w:p>
       <w:pPr>
@@ -1634,117 +1503,18 @@
         <w:rPr>
           <w:rFonts w:ascii="Times New Roman" w:hAnsi="Times New Roman" w:cs="Times New Roman"/>
           <w:b/>
-          <w:sz w:val="36"/>
-          <w:szCs w:val="36"/>
-        </w:rPr>
-      </w:pPr>
-      <w:r>
-        <w:rPr>
-          <w:rFonts w:ascii="Times New Roman" w:hAnsi="Times New Roman" w:cs="Times New Roman"/>
-          <w:sz w:val="28"/>
-          <w:szCs w:val="28"/>
-        </w:rPr>
-        <w:t>In o</w:t>
-      </w:r>
-      <w:r>
-        <w:rPr>
-          <w:rFonts w:ascii="Times New Roman" w:hAnsi="Times New Roman" w:cs="Times New Roman"/>
-          <w:sz w:val="28"/>
-          <w:szCs w:val="28"/>
-        </w:rPr>
-        <w:t>ur</w:t>
-      </w:r>
-      <w:r>
-        <w:rPr>
-          <w:rFonts w:ascii="Times New Roman" w:hAnsi="Times New Roman" w:cs="Times New Roman"/>
-          <w:sz w:val="28"/>
-          <w:szCs w:val="28"/>
-        </w:rPr>
-        <w:t xml:space="preserve"> study two supervised Machine Learning models </w:t>
-      </w:r>
-      <w:proofErr w:type="spellStart"/>
-      <w:r>
-        <w:rPr>
-          <w:rFonts w:ascii="Times New Roman" w:hAnsi="Times New Roman" w:cs="Times New Roman"/>
-          <w:sz w:val="28"/>
-          <w:szCs w:val="28"/>
-        </w:rPr>
-        <w:t>XGboost</w:t>
-      </w:r>
-      <w:proofErr w:type="spellEnd"/>
-      <w:r>
-        <w:rPr>
-          <w:rFonts w:ascii="Times New Roman" w:hAnsi="Times New Roman" w:cs="Times New Roman"/>
-          <w:sz w:val="28"/>
-          <w:szCs w:val="28"/>
-        </w:rPr>
-        <w:t xml:space="preserve"> and Random Forest </w:t>
-      </w:r>
-      <w:r>
-        <w:rPr>
-          <w:rFonts w:ascii="Times New Roman" w:hAnsi="Times New Roman" w:cs="Times New Roman"/>
-          <w:sz w:val="28"/>
-          <w:szCs w:val="28"/>
-        </w:rPr>
-        <w:t xml:space="preserve">are investigated in order to evaluate EEG-based depression detection. </w:t>
-      </w:r>
-      <w:r>
-        <w:rPr>
-          <w:rFonts w:ascii="Times New Roman" w:hAnsi="Times New Roman" w:cs="Times New Roman"/>
-          <w:sz w:val="28"/>
-          <w:szCs w:val="28"/>
-        </w:rPr>
-        <w:t xml:space="preserve">With a focus on improving model accuracy and robustness, the research utilizes labeled datasets collected from </w:t>
-      </w:r>
-      <w:proofErr w:type="spellStart"/>
-      <w:r>
-        <w:rPr>
-          <w:rFonts w:ascii="Times New Roman" w:hAnsi="Times New Roman" w:cs="Times New Roman"/>
-          <w:sz w:val="28"/>
-          <w:szCs w:val="28"/>
-        </w:rPr>
-        <w:t>Kaggle</w:t>
-      </w:r>
-      <w:proofErr w:type="spellEnd"/>
-      <w:r>
-        <w:rPr>
-          <w:rFonts w:ascii="Times New Roman" w:hAnsi="Times New Roman" w:cs="Times New Roman"/>
-          <w:sz w:val="28"/>
-          <w:szCs w:val="28"/>
-        </w:rPr>
-        <w:t xml:space="preserve">. </w:t>
-      </w:r>
-      <w:r>
-        <w:rPr>
-          <w:rFonts w:ascii="Times New Roman" w:hAnsi="Times New Roman" w:cs="Times New Roman"/>
-          <w:sz w:val="28"/>
-          <w:szCs w:val="28"/>
-        </w:rPr>
-        <w:t>This generates a foundation for the supervised learning task, where features are used and target labels are assigned.</w:t>
-      </w:r>
-      <w:r>
-        <w:rPr>
-          <w:rFonts w:ascii="Times New Roman" w:hAnsi="Times New Roman" w:cs="Times New Roman"/>
-          <w:sz w:val="28"/>
-          <w:szCs w:val="28"/>
-        </w:rPr>
-        <w:t xml:space="preserve"> </w:t>
-      </w:r>
-      <w:r>
-        <w:rPr>
-          <w:rFonts w:ascii="Times New Roman" w:hAnsi="Times New Roman" w:cs="Times New Roman"/>
-          <w:sz w:val="28"/>
-          <w:szCs w:val="28"/>
-        </w:rPr>
-        <w:t>The aim of our study is contributing to the advancement of predictive modeling in the chosen domain</w:t>
-      </w:r>
-      <w:r>
-        <w:rPr>
-          <w:rFonts w:ascii="Times New Roman" w:hAnsi="Times New Roman" w:cs="Times New Roman"/>
-          <w:sz w:val="28"/>
-          <w:szCs w:val="28"/>
-        </w:rPr>
-        <w:t>.</w:t>
+          <w:sz w:val="28"/>
+          <w:szCs w:val="28"/>
+        </w:rPr>
+      </w:pPr>
+      <w:r>
+        <w:rPr>
+          <w:rFonts w:ascii="Times New Roman" w:hAnsi="Times New Roman" w:cs="Times New Roman"/>
+          <w:b/>
+          <w:sz w:val="28"/>
+          <w:szCs w:val="28"/>
+        </w:rPr>
+        <w:t>Motivation of the thesis</w:t>
       </w:r>
     </w:p>
     <w:p>
@@ -1755,11 +1525,66 @@
         <w:jc w:val="both"/>
         <w:rPr>
           <w:rFonts w:ascii="Times New Roman" w:hAnsi="Times New Roman" w:cs="Times New Roman"/>
-          <w:b/>
-          <w:sz w:val="36"/>
-          <w:szCs w:val="36"/>
-        </w:rPr>
-      </w:pPr>
+          <w:sz w:val="28"/>
+          <w:szCs w:val="28"/>
+        </w:rPr>
+      </w:pPr>
+      <w:r>
+        <w:rPr>
+          <w:rFonts w:ascii="Times New Roman" w:hAnsi="Times New Roman" w:cs="Times New Roman"/>
+          <w:sz w:val="28"/>
+          <w:szCs w:val="28"/>
+        </w:rPr>
+        <w:t>W</w:t>
+      </w:r>
+      <w:r>
+        <w:rPr>
+          <w:rFonts w:ascii="Times New Roman" w:hAnsi="Times New Roman" w:cs="Times New Roman"/>
+          <w:sz w:val="28"/>
+          <w:szCs w:val="28"/>
+        </w:rPr>
+        <w:t>ith a view to the urgent need of enhancing</w:t>
+      </w:r>
+      <w:r>
+        <w:rPr>
+          <w:rFonts w:ascii="Times New Roman" w:hAnsi="Times New Roman" w:cs="Times New Roman"/>
+          <w:sz w:val="28"/>
+          <w:szCs w:val="28"/>
+        </w:rPr>
+        <w:t xml:space="preserve"> our understanding and early identification of depression psychological assessment is a must.</w:t>
+      </w:r>
+      <w:r>
+        <w:rPr>
+          <w:rFonts w:ascii="Times New Roman" w:hAnsi="Times New Roman" w:cs="Times New Roman"/>
+          <w:sz w:val="28"/>
+          <w:szCs w:val="28"/>
+        </w:rPr>
+        <w:t xml:space="preserve"> </w:t>
+      </w:r>
+      <w:r>
+        <w:rPr>
+          <w:rFonts w:ascii="Times New Roman" w:hAnsi="Times New Roman" w:cs="Times New Roman"/>
+          <w:sz w:val="28"/>
+          <w:szCs w:val="28"/>
+        </w:rPr>
+        <w:t>Traditional methods of diagnosing depression often rely on subjective assessments, leading to delayed intervention and treatment. By focusing on Electroencephalogram (EEG) signals, and employing Machine Learning Techniques, our study highlights the effectiveness of EEG data and model training mechanisms for better accuracy achievement</w:t>
+      </w:r>
+      <w:r>
+        <w:rPr>
+          <w:rFonts w:ascii="Times New Roman" w:hAnsi="Times New Roman" w:cs="Times New Roman"/>
+          <w:sz w:val="28"/>
+          <w:szCs w:val="28"/>
+        </w:rPr>
+        <w:t xml:space="preserve"> in detecting depression</w:t>
+      </w:r>
+      <w:r>
+        <w:rPr>
+          <w:rFonts w:ascii="Times New Roman" w:hAnsi="Times New Roman" w:cs="Times New Roman"/>
+          <w:sz w:val="28"/>
+          <w:szCs w:val="28"/>
+        </w:rPr>
+        <w:t>.</w:t>
+      </w:r>
     </w:p>
     <w:p>
       <w:pPr>
@@ -1769,6 +1594,42 @@
         <w:jc w:val="both"/>
         <w:rPr>
           <w:rFonts w:ascii="Times New Roman" w:hAnsi="Times New Roman" w:cs="Times New Roman"/>
+          <w:sz w:val="28"/>
+          <w:szCs w:val="28"/>
+        </w:rPr>
+      </w:pPr>
+    </w:p>
+    <w:p>
+      <w:pPr>
+        <w:tabs>
+          <w:tab w:val="left" w:pos="3226"/>
+        </w:tabs>
+        <w:jc w:val="both"/>
+        <w:rPr>
+          <w:rFonts w:ascii="Times New Roman" w:hAnsi="Times New Roman" w:cs="Times New Roman"/>
+          <w:b/>
+          <w:sz w:val="28"/>
+          <w:szCs w:val="28"/>
+        </w:rPr>
+      </w:pPr>
+      <w:r>
+        <w:rPr>
+          <w:rFonts w:ascii="Times New Roman" w:hAnsi="Times New Roman" w:cs="Times New Roman"/>
+          <w:b/>
+          <w:sz w:val="28"/>
+          <w:szCs w:val="28"/>
+        </w:rPr>
+        <w:t>Proposed research method</w:t>
+      </w:r>
+    </w:p>
+    <w:p>
+      <w:pPr>
+        <w:tabs>
+          <w:tab w:val="left" w:pos="3226"/>
+        </w:tabs>
+        <w:jc w:val="both"/>
+        <w:rPr>
+          <w:rFonts w:ascii="Times New Roman" w:hAnsi="Times New Roman" w:cs="Times New Roman"/>
           <w:b/>
           <w:sz w:val="36"/>
           <w:szCs w:val="36"/>
@@ -1777,9 +1638,145 @@
       <w:r>
         <w:rPr>
           <w:rFonts w:ascii="Times New Roman" w:hAnsi="Times New Roman" w:cs="Times New Roman"/>
+          <w:sz w:val="28"/>
+          <w:szCs w:val="28"/>
+        </w:rPr>
+        <w:t>In o</w:t>
+      </w:r>
+      <w:r>
+        <w:rPr>
+          <w:rFonts w:ascii="Times New Roman" w:hAnsi="Times New Roman" w:cs="Times New Roman"/>
+          <w:sz w:val="28"/>
+          <w:szCs w:val="28"/>
+        </w:rPr>
+        <w:t>ur</w:t>
+      </w:r>
+      <w:r>
+        <w:rPr>
+          <w:rFonts w:ascii="Times New Roman" w:hAnsi="Times New Roman" w:cs="Times New Roman"/>
+          <w:sz w:val="28"/>
+          <w:szCs w:val="28"/>
+        </w:rPr>
+        <w:t xml:space="preserve"> study two supervised Machine Learning models </w:t>
+      </w:r>
+      <w:proofErr w:type="spellStart"/>
+      <w:r>
+        <w:rPr>
+          <w:rFonts w:ascii="Times New Roman" w:hAnsi="Times New Roman" w:cs="Times New Roman"/>
+          <w:sz w:val="28"/>
+          <w:szCs w:val="28"/>
+        </w:rPr>
+        <w:t>XGboost</w:t>
+      </w:r>
+      <w:proofErr w:type="spellEnd"/>
+      <w:r>
+        <w:rPr>
+          <w:rFonts w:ascii="Times New Roman" w:hAnsi="Times New Roman" w:cs="Times New Roman"/>
+          <w:sz w:val="28"/>
+          <w:szCs w:val="28"/>
+        </w:rPr>
+        <w:t xml:space="preserve"> and Random Forest </w:t>
+      </w:r>
+      <w:r>
+        <w:rPr>
+          <w:rFonts w:ascii="Times New Roman" w:hAnsi="Times New Roman" w:cs="Times New Roman"/>
+          <w:sz w:val="28"/>
+          <w:szCs w:val="28"/>
+        </w:rPr>
+        <w:t xml:space="preserve">are investigated in order to evaluate EEG-based depression detection. </w:t>
+      </w:r>
+      <w:r>
+        <w:rPr>
+          <w:rFonts w:ascii="Times New Roman" w:hAnsi="Times New Roman" w:cs="Times New Roman"/>
+          <w:sz w:val="28"/>
+          <w:szCs w:val="28"/>
+        </w:rPr>
+        <w:t xml:space="preserve">With a focus on improving model accuracy and robustness, the research utilizes labeled datasets collected from </w:t>
+      </w:r>
+      <w:proofErr w:type="spellStart"/>
+      <w:r>
+        <w:rPr>
+          <w:rFonts w:ascii="Times New Roman" w:hAnsi="Times New Roman" w:cs="Times New Roman"/>
+          <w:sz w:val="28"/>
+          <w:szCs w:val="28"/>
+        </w:rPr>
+        <w:t>Kaggle</w:t>
+      </w:r>
+      <w:proofErr w:type="spellEnd"/>
+      <w:r>
+        <w:rPr>
+          <w:rFonts w:ascii="Times New Roman" w:hAnsi="Times New Roman" w:cs="Times New Roman"/>
+          <w:sz w:val="28"/>
+          <w:szCs w:val="28"/>
+        </w:rPr>
+        <w:t xml:space="preserve">. </w:t>
+      </w:r>
+      <w:r>
+        <w:rPr>
+          <w:rFonts w:ascii="Times New Roman" w:hAnsi="Times New Roman" w:cs="Times New Roman"/>
+          <w:sz w:val="28"/>
+          <w:szCs w:val="28"/>
+        </w:rPr>
+        <w:t>This generates a foundation for the supervised learning task, where features are used and target labels are assigned.</w:t>
+      </w:r>
+      <w:r>
+        <w:rPr>
+          <w:rFonts w:ascii="Times New Roman" w:hAnsi="Times New Roman" w:cs="Times New Roman"/>
+          <w:sz w:val="28"/>
+          <w:szCs w:val="28"/>
+        </w:rPr>
+        <w:t xml:space="preserve"> </w:t>
+      </w:r>
+      <w:r>
+        <w:rPr>
+          <w:rFonts w:ascii="Times New Roman" w:hAnsi="Times New Roman" w:cs="Times New Roman"/>
+          <w:sz w:val="28"/>
+          <w:szCs w:val="28"/>
+        </w:rPr>
+        <w:t>The aim of our study is contributing to the advancement of predictive modeling in the chosen domain</w:t>
+      </w:r>
+      <w:r>
+        <w:rPr>
+          <w:rFonts w:ascii="Times New Roman" w:hAnsi="Times New Roman" w:cs="Times New Roman"/>
+          <w:sz w:val="28"/>
+          <w:szCs w:val="28"/>
+        </w:rPr>
+        <w:t>.</w:t>
+      </w:r>
+    </w:p>
+    <w:p>
+      <w:pPr>
+        <w:tabs>
+          <w:tab w:val="left" w:pos="3226"/>
+        </w:tabs>
+        <w:jc w:val="both"/>
+        <w:rPr>
+          <w:rFonts w:ascii="Times New Roman" w:hAnsi="Times New Roman" w:cs="Times New Roman"/>
           <w:b/>
           <w:sz w:val="36"/>
           <w:szCs w:val="36"/>
+        </w:rPr>
+      </w:pPr>
+    </w:p>
+    <w:p>
+      <w:pPr>
+        <w:tabs>
+          <w:tab w:val="left" w:pos="3226"/>
+        </w:tabs>
+        <w:jc w:val="both"/>
+        <w:rPr>
+          <w:rFonts w:ascii="Times New Roman" w:hAnsi="Times New Roman" w:cs="Times New Roman"/>
+          <w:b/>
+          <w:sz w:val="28"/>
+          <w:szCs w:val="28"/>
+        </w:rPr>
+      </w:pPr>
+      <w:r>
+        <w:rPr>
+          <w:rFonts w:ascii="Times New Roman" w:hAnsi="Times New Roman" w:cs="Times New Roman"/>
+          <w:b/>
+          <w:sz w:val="28"/>
+          <w:szCs w:val="28"/>
         </w:rPr>
         <w:t>Objectives of the thesis</w:t>
       </w:r>
@@ -1880,16 +1877,16 @@
         <w:rPr>
           <w:rFonts w:ascii="Times New Roman" w:hAnsi="Times New Roman" w:cs="Times New Roman"/>
           <w:b/>
-          <w:sz w:val="36"/>
-          <w:szCs w:val="36"/>
+          <w:sz w:val="28"/>
+          <w:szCs w:val="28"/>
         </w:rPr>
       </w:pPr>
       <w:r>
         <w:rPr>
           <w:rFonts w:ascii="Times New Roman" w:hAnsi="Times New Roman" w:cs="Times New Roman"/>
           <w:b/>
-          <w:sz w:val="36"/>
-          <w:szCs w:val="36"/>
+          <w:sz w:val="28"/>
+          <w:szCs w:val="28"/>
         </w:rPr>
         <w:t>Contribution</w:t>
       </w:r>

</xml_diff>